<commit_message>
Residential feature selection scripts and datata sets generated
</commit_message>
<xml_diff>
--- a/Preprocesamiento de Datasets.docx
+++ b/Preprocesamiento de Datasets.docx
@@ -998,7 +998,7 @@
           <w:p>
             <w:pPr>
               <w:rPr>
-                <w:rFonts w:ascii="Calibri" w:eastAsia="Times New Roman" w:hAnsi="Calibri" w:cs="Calibri" w:hint="eastAsia"/>
+                <w:rFonts w:ascii="Calibri" w:eastAsia="Times New Roman" w:hAnsi="Calibri" w:cs="Calibri"/>
                 <w:color w:val="000000"/>
               </w:rPr>
             </w:pPr>
@@ -1161,7 +1161,7 @@
           <w:p>
             <w:pPr>
               <w:rPr>
-                <w:rFonts w:ascii="Calibri" w:eastAsia="Times New Roman" w:hAnsi="Calibri" w:cs="Calibri" w:hint="eastAsia"/>
+                <w:rFonts w:ascii="Calibri" w:eastAsia="Times New Roman" w:hAnsi="Calibri" w:cs="Calibri"/>
                 <w:color w:val="000000"/>
               </w:rPr>
             </w:pPr>
@@ -1324,7 +1324,7 @@
           <w:p>
             <w:pPr>
               <w:rPr>
-                <w:rFonts w:ascii="Calibri" w:eastAsia="Times New Roman" w:hAnsi="Calibri" w:cs="Calibri" w:hint="eastAsia"/>
+                <w:rFonts w:ascii="Calibri" w:eastAsia="Times New Roman" w:hAnsi="Calibri" w:cs="Calibri"/>
                 <w:b/>
                 <w:bCs/>
                 <w:color w:val="000000"/>
@@ -2113,7 +2113,7 @@
             <w:pPr>
               <w:jc w:val="right"/>
               <w:rPr>
-                <w:rFonts w:ascii="Arial Unicode MS" w:eastAsia="Arial Unicode MS" w:hAnsi="Arial Unicode MS" w:cs="Arial Unicode MS" w:hint="eastAsia"/>
+                <w:rFonts w:ascii="Arial Unicode MS" w:eastAsia="Arial Unicode MS" w:hAnsi="Arial Unicode MS" w:cs="Arial Unicode MS"/>
                 <w:color w:val="000000"/>
                 <w:sz w:val="20"/>
                 <w:szCs w:val="20"/>
@@ -2148,7 +2148,7 @@
             <w:pPr>
               <w:jc w:val="right"/>
               <w:rPr>
-                <w:rFonts w:ascii="Arial Unicode MS" w:eastAsia="Arial Unicode MS" w:hAnsi="Arial Unicode MS" w:cs="Arial Unicode MS" w:hint="eastAsia"/>
+                <w:rFonts w:ascii="Arial Unicode MS" w:eastAsia="Arial Unicode MS" w:hAnsi="Arial Unicode MS" w:cs="Arial Unicode MS"/>
                 <w:color w:val="000000"/>
                 <w:sz w:val="20"/>
                 <w:szCs w:val="20"/>
@@ -2279,7 +2279,7 @@
             <w:pPr>
               <w:jc w:val="right"/>
               <w:rPr>
-                <w:rFonts w:ascii="Arial Unicode MS" w:eastAsia="Arial Unicode MS" w:hAnsi="Arial Unicode MS" w:cs="Arial Unicode MS" w:hint="eastAsia"/>
+                <w:rFonts w:ascii="Arial Unicode MS" w:eastAsia="Arial Unicode MS" w:hAnsi="Arial Unicode MS" w:cs="Arial Unicode MS"/>
                 <w:color w:val="000000"/>
                 <w:sz w:val="20"/>
                 <w:szCs w:val="20"/>
@@ -2314,7 +2314,7 @@
             <w:pPr>
               <w:jc w:val="right"/>
               <w:rPr>
-                <w:rFonts w:ascii="Arial Unicode MS" w:eastAsia="Arial Unicode MS" w:hAnsi="Arial Unicode MS" w:cs="Arial Unicode MS" w:hint="eastAsia"/>
+                <w:rFonts w:ascii="Arial Unicode MS" w:eastAsia="Arial Unicode MS" w:hAnsi="Arial Unicode MS" w:cs="Arial Unicode MS"/>
                 <w:color w:val="000000"/>
                 <w:sz w:val="20"/>
                 <w:szCs w:val="20"/>
@@ -2445,7 +2445,7 @@
             <w:pPr>
               <w:jc w:val="right"/>
               <w:rPr>
-                <w:rFonts w:ascii="Arial Unicode MS" w:eastAsia="Arial Unicode MS" w:hAnsi="Arial Unicode MS" w:cs="Arial Unicode MS" w:hint="eastAsia"/>
+                <w:rFonts w:ascii="Arial Unicode MS" w:eastAsia="Arial Unicode MS" w:hAnsi="Arial Unicode MS" w:cs="Arial Unicode MS"/>
                 <w:color w:val="000000"/>
                 <w:sz w:val="20"/>
                 <w:szCs w:val="20"/>
@@ -2480,7 +2480,7 @@
             <w:pPr>
               <w:jc w:val="right"/>
               <w:rPr>
-                <w:rFonts w:ascii="Arial Unicode MS" w:eastAsia="Arial Unicode MS" w:hAnsi="Arial Unicode MS" w:cs="Arial Unicode MS" w:hint="eastAsia"/>
+                <w:rFonts w:ascii="Arial Unicode MS" w:eastAsia="Arial Unicode MS" w:hAnsi="Arial Unicode MS" w:cs="Arial Unicode MS"/>
                 <w:color w:val="000000"/>
                 <w:sz w:val="20"/>
                 <w:szCs w:val="20"/>
@@ -2653,6 +2653,857 @@
         </w:rPr>
       </w:pPr>
     </w:p>
+    <w:p>
+      <w:pPr>
+        <w:rPr>
+          <w:lang w:val="es-ES"/>
+        </w:rPr>
+      </w:pPr>
+      <w:r>
+        <w:rPr>
+          <w:lang w:val="es-ES"/>
+        </w:rPr>
+        <w:br w:type="page"/>
+      </w:r>
+    </w:p>
+    <w:p>
+      <w:pPr>
+        <w:rPr>
+          <w:lang w:val="es-ES"/>
+        </w:rPr>
+      </w:pPr>
+      <w:proofErr w:type="spellStart"/>
+      <w:r>
+        <w:rPr>
+          <w:lang w:val="es-ES"/>
+        </w:rPr>
+        <w:lastRenderedPageBreak/>
+        <w:t>Dataset</w:t>
+      </w:r>
+      <w:proofErr w:type="spellEnd"/>
+      <w:r>
+        <w:rPr>
+          <w:lang w:val="es-ES"/>
+        </w:rPr>
+        <w:t xml:space="preserve"> Residencial</w:t>
+      </w:r>
+    </w:p>
+    <w:p>
+      <w:pPr>
+        <w:rPr>
+          <w:lang w:val="es-ES"/>
+        </w:rPr>
+      </w:pPr>
+    </w:p>
+    <w:p>
+      <w:pPr>
+        <w:rPr>
+          <w:lang w:val="es-ES"/>
+        </w:rPr>
+      </w:pPr>
+      <w:r>
+        <w:rPr>
+          <w:lang w:val="es-ES"/>
+        </w:rPr>
+        <w:t>Preparación</w:t>
+      </w:r>
+    </w:p>
+    <w:p>
+      <w:pPr>
+        <w:rPr>
+          <w:lang w:val="es-ES"/>
+        </w:rPr>
+      </w:pPr>
+      <w:r>
+        <w:rPr>
+          <w:lang w:val="es-ES"/>
+        </w:rPr>
+        <w:t xml:space="preserve">Primero el </w:t>
+      </w:r>
+      <w:proofErr w:type="spellStart"/>
+      <w:r>
+        <w:rPr>
+          <w:lang w:val="es-ES"/>
+        </w:rPr>
+        <w:t>dataset</w:t>
+      </w:r>
+      <w:proofErr w:type="spellEnd"/>
+      <w:r>
+        <w:rPr>
+          <w:lang w:val="es-ES"/>
+        </w:rPr>
+        <w:t xml:space="preserve"> se encontraba en un archivo de Excel, con hojas individuales para cada día de medición. Adicionalmente se contaba con una hoja que contiene de manera continua todos los datos respecto a ocupación y ventiladores tomados de las fotos en intervalos de cada 10 min.</w:t>
+      </w:r>
+      <w:r>
+        <w:rPr>
+          <w:lang w:val="es-ES"/>
+        </w:rPr>
+        <w:t xml:space="preserve"> </w:t>
+      </w:r>
+      <w:r>
+        <w:rPr>
+          <w:lang w:val="es-ES"/>
+        </w:rPr>
+        <w:t>Igualmente,</w:t>
+      </w:r>
+      <w:r>
+        <w:rPr>
+          <w:lang w:val="es-ES"/>
+        </w:rPr>
+        <w:t xml:space="preserve"> el formato de las horas se encuentra en UTC por lo que es necesario considerar esto. </w:t>
+      </w:r>
+    </w:p>
+    <w:p>
+      <w:pPr>
+        <w:rPr>
+          <w:lang w:val="es-ES"/>
+        </w:rPr>
+      </w:pPr>
+    </w:p>
+    <w:p>
+      <w:pPr>
+        <w:rPr>
+          <w:lang w:val="es-ES"/>
+        </w:rPr>
+      </w:pPr>
+      <w:r>
+        <w:rPr>
+          <w:lang w:val="es-ES"/>
+        </w:rPr>
+        <w:t xml:space="preserve">Lo primero que se hizo fue generar un archivo CSV con todos los datos de el Excel. En total fueron 11 días de medición que se unieron. Los días no son totalmente consecutivos y se encuentran divididos en 4 periodos. El primero del día 15 de mayo, el segundo periodo del 24 al 29 de mayo, el tercero del 31 de mayo al 1 de junio, y por ultimo el cuarto del 4 al 5 de junio. </w:t>
+      </w:r>
+    </w:p>
+    <w:p>
+      <w:pPr>
+        <w:rPr>
+          <w:lang w:val="es-ES"/>
+        </w:rPr>
+      </w:pPr>
+      <w:r>
+        <w:rPr>
+          <w:lang w:val="es-ES"/>
+        </w:rPr>
+        <w:t xml:space="preserve">La medición durante cada día varía, la </w:t>
+      </w:r>
+      <w:r>
+        <w:rPr>
+          <w:lang w:val="es-ES"/>
+        </w:rPr>
+        <w:t xml:space="preserve">medición más larga fue de 24 horas con aproximadamente 70k registros, mientras que la más corta fue de </w:t>
+      </w:r>
+      <w:r>
+        <w:rPr>
+          <w:lang w:val="es-ES"/>
+        </w:rPr>
+        <w:t>corta</w:t>
+      </w:r>
+      <w:r>
+        <w:rPr>
+          <w:lang w:val="es-ES"/>
+        </w:rPr>
+        <w:t xml:space="preserve"> fue</w:t>
+      </w:r>
+      <w:r>
+        <w:rPr>
+          <w:lang w:val="es-ES"/>
+        </w:rPr>
+        <w:t xml:space="preserve"> </w:t>
+      </w:r>
+      <w:r>
+        <w:rPr>
+          <w:lang w:val="es-ES"/>
+        </w:rPr>
+        <w:t xml:space="preserve">de apenas 1 hora con 3.5k registros. En promedio las mediciones fueron de 8 horas con aproximadamente 25k registros. Sin embargo, hubo 3 días que la medición se hizo durante varios muestreos en lugar de un muestreo continuo.  Esto debido a la disponibilidad del investigador para </w:t>
+      </w:r>
+      <w:r>
+        <w:rPr>
+          <w:lang w:val="es-ES"/>
+        </w:rPr>
+        <w:t xml:space="preserve">realizar la recolección de datos. </w:t>
+      </w:r>
+    </w:p>
+    <w:p>
+      <w:pPr>
+        <w:rPr>
+          <w:lang w:val="es-ES"/>
+        </w:rPr>
+      </w:pPr>
+    </w:p>
+    <w:p>
+      <w:pPr>
+        <w:rPr>
+          <w:lang w:val="es-ES"/>
+        </w:rPr>
+      </w:pPr>
+      <w:r>
+        <w:rPr>
+          <w:lang w:val="es-ES"/>
+        </w:rPr>
+        <w:t xml:space="preserve">Después de eliminar datos nulos por errores de muestreo, obtuvimos un </w:t>
+      </w:r>
+      <w:proofErr w:type="spellStart"/>
+      <w:r>
+        <w:rPr>
+          <w:lang w:val="es-ES"/>
+        </w:rPr>
+        <w:t>dataset</w:t>
+      </w:r>
+      <w:proofErr w:type="spellEnd"/>
+      <w:r>
+        <w:rPr>
+          <w:lang w:val="es-ES"/>
+        </w:rPr>
+        <w:t xml:space="preserve"> final de 295823 instancias. Este </w:t>
+      </w:r>
+      <w:proofErr w:type="spellStart"/>
+      <w:r>
+        <w:rPr>
+          <w:lang w:val="es-ES"/>
+        </w:rPr>
+        <w:t>dataset</w:t>
+      </w:r>
+      <w:proofErr w:type="spellEnd"/>
+      <w:r>
+        <w:rPr>
+          <w:lang w:val="es-ES"/>
+        </w:rPr>
+        <w:t xml:space="preserve"> se guardó en un archivo CSV con volumen aproximado de 16 </w:t>
+      </w:r>
+      <w:proofErr w:type="spellStart"/>
+      <w:r>
+        <w:rPr>
+          <w:lang w:val="es-ES"/>
+        </w:rPr>
+        <w:t>mb.</w:t>
+      </w:r>
+      <w:proofErr w:type="spellEnd"/>
+      <w:r>
+        <w:rPr>
+          <w:lang w:val="es-ES"/>
+        </w:rPr>
+        <w:t xml:space="preserve"> Este archivo se llamo dataset-1seg.csv. Posteriormente, generamos 8 </w:t>
+      </w:r>
+      <w:proofErr w:type="spellStart"/>
+      <w:r>
+        <w:rPr>
+          <w:lang w:val="es-ES"/>
+        </w:rPr>
+        <w:t>datasets</w:t>
+      </w:r>
+      <w:proofErr w:type="spellEnd"/>
+      <w:r>
+        <w:rPr>
+          <w:lang w:val="es-ES"/>
+        </w:rPr>
+        <w:t xml:space="preserve"> más como listamos </w:t>
+      </w:r>
+      <w:proofErr w:type="spellStart"/>
+      <w:r>
+        <w:rPr>
+          <w:lang w:val="es-ES"/>
+        </w:rPr>
+        <w:t>acontinuación</w:t>
+      </w:r>
+      <w:proofErr w:type="spellEnd"/>
+      <w:r>
+        <w:rPr>
+          <w:lang w:val="es-ES"/>
+        </w:rPr>
+        <w:t>:</w:t>
+      </w:r>
+    </w:p>
+    <w:p>
+      <w:pPr>
+        <w:pStyle w:val="ListParagraph"/>
+        <w:numPr>
+          <w:ilvl w:val="0"/>
+          <w:numId w:val="3"/>
+        </w:numPr>
+      </w:pPr>
+      <w:proofErr w:type="gramStart"/>
+      <w:r>
+        <w:rPr>
+          <w:lang w:val="es-ES"/>
+        </w:rPr>
+        <w:t>dataset-10sec.csv.</w:t>
+      </w:r>
+      <w:r>
+        <w:rPr>
+          <w:lang w:val="es-ES"/>
+        </w:rPr>
+        <w:t>-</w:t>
+      </w:r>
+      <w:proofErr w:type="gramEnd"/>
+      <w:r>
+        <w:rPr>
+          <w:lang w:val="es-ES"/>
+        </w:rPr>
+        <w:t xml:space="preserve"> </w:t>
+      </w:r>
+      <w:proofErr w:type="spellStart"/>
+      <w:r>
+        <w:rPr>
+          <w:lang w:val="es-ES"/>
+        </w:rPr>
+        <w:t>Dataset</w:t>
+      </w:r>
+      <w:proofErr w:type="spellEnd"/>
+      <w:r>
+        <w:rPr>
+          <w:lang w:val="es-ES"/>
+        </w:rPr>
+        <w:t xml:space="preserve"> con resoluci</w:t>
+      </w:r>
+      <w:r>
+        <w:rPr>
+          <w:lang w:val="es-ES"/>
+        </w:rPr>
+        <w:t>ón de 1 muestra cada 10 segundos.</w:t>
+      </w:r>
+    </w:p>
+    <w:p>
+      <w:pPr>
+        <w:pStyle w:val="ListParagraph"/>
+        <w:numPr>
+          <w:ilvl w:val="0"/>
+          <w:numId w:val="3"/>
+        </w:numPr>
+      </w:pPr>
+      <w:proofErr w:type="gramStart"/>
+      <w:r>
+        <w:rPr>
+          <w:lang w:val="es-ES"/>
+        </w:rPr>
+        <w:t>dataset-</w:t>
+      </w:r>
+      <w:r>
+        <w:rPr>
+          <w:lang w:val="es-ES"/>
+        </w:rPr>
+        <w:t>10</w:t>
+      </w:r>
+      <w:r>
+        <w:rPr>
+          <w:lang w:val="es-ES"/>
+        </w:rPr>
+        <w:t>sec</w:t>
+      </w:r>
+      <w:r>
+        <w:rPr>
+          <w:lang w:val="es-ES"/>
+        </w:rPr>
+        <w:t>-avg</w:t>
+      </w:r>
+      <w:r>
+        <w:rPr>
+          <w:lang w:val="es-ES"/>
+        </w:rPr>
+        <w:t>.csv.-</w:t>
+      </w:r>
+      <w:proofErr w:type="gramEnd"/>
+      <w:r>
+        <w:rPr>
+          <w:lang w:val="es-ES"/>
+        </w:rPr>
+        <w:t xml:space="preserve"> </w:t>
+      </w:r>
+      <w:proofErr w:type="spellStart"/>
+      <w:r>
+        <w:rPr>
+          <w:lang w:val="es-ES"/>
+        </w:rPr>
+        <w:t>Dataset</w:t>
+      </w:r>
+      <w:proofErr w:type="spellEnd"/>
+      <w:r>
+        <w:rPr>
+          <w:lang w:val="es-ES"/>
+        </w:rPr>
+        <w:t xml:space="preserve"> </w:t>
+      </w:r>
+      <w:r>
+        <w:rPr>
+          <w:lang w:val="es-ES"/>
+        </w:rPr>
+        <w:t xml:space="preserve">promediado </w:t>
+      </w:r>
+      <w:r>
+        <w:rPr>
+          <w:lang w:val="es-ES"/>
+        </w:rPr>
+        <w:t>usando</w:t>
+      </w:r>
+      <w:r>
+        <w:rPr>
+          <w:lang w:val="es-ES"/>
+        </w:rPr>
+        <w:t xml:space="preserve"> interva</w:t>
+      </w:r>
+      <w:r>
+        <w:rPr>
+          <w:lang w:val="es-ES"/>
+        </w:rPr>
+        <w:t>los de 10 segundos.</w:t>
+      </w:r>
+    </w:p>
+    <w:p>
+      <w:pPr>
+        <w:pStyle w:val="ListParagraph"/>
+        <w:numPr>
+          <w:ilvl w:val="0"/>
+          <w:numId w:val="3"/>
+        </w:numPr>
+      </w:pPr>
+      <w:proofErr w:type="gramStart"/>
+      <w:r>
+        <w:rPr>
+          <w:lang w:val="es-ES"/>
+        </w:rPr>
+        <w:t>dataset-</w:t>
+      </w:r>
+      <w:r>
+        <w:rPr>
+          <w:lang w:val="es-ES"/>
+        </w:rPr>
+        <w:t>30</w:t>
+      </w:r>
+      <w:r>
+        <w:rPr>
+          <w:lang w:val="es-ES"/>
+        </w:rPr>
+        <w:t>sec.csv.</w:t>
+      </w:r>
+      <w:r>
+        <w:rPr>
+          <w:lang w:val="es-ES"/>
+        </w:rPr>
+        <w:t>-</w:t>
+      </w:r>
+      <w:proofErr w:type="gramEnd"/>
+      <w:r>
+        <w:rPr>
+          <w:lang w:val="es-ES"/>
+        </w:rPr>
+        <w:t xml:space="preserve"> </w:t>
+      </w:r>
+      <w:proofErr w:type="spellStart"/>
+      <w:r>
+        <w:rPr>
+          <w:lang w:val="es-ES"/>
+        </w:rPr>
+        <w:t>Dataset</w:t>
+      </w:r>
+      <w:proofErr w:type="spellEnd"/>
+      <w:r>
+        <w:rPr>
+          <w:lang w:val="es-ES"/>
+        </w:rPr>
+        <w:t xml:space="preserve"> con resoluci</w:t>
+      </w:r>
+      <w:r>
+        <w:rPr>
+          <w:lang w:val="es-ES"/>
+        </w:rPr>
+        <w:t xml:space="preserve">ón de 1 muestra cada </w:t>
+      </w:r>
+      <w:r>
+        <w:rPr>
+          <w:lang w:val="es-ES"/>
+        </w:rPr>
+        <w:t>3</w:t>
+      </w:r>
+      <w:r>
+        <w:rPr>
+          <w:lang w:val="es-ES"/>
+        </w:rPr>
+        <w:t>0 segundos.</w:t>
+      </w:r>
+    </w:p>
+    <w:p>
+      <w:pPr>
+        <w:pStyle w:val="ListParagraph"/>
+        <w:numPr>
+          <w:ilvl w:val="0"/>
+          <w:numId w:val="3"/>
+        </w:numPr>
+      </w:pPr>
+      <w:proofErr w:type="gramStart"/>
+      <w:r>
+        <w:rPr>
+          <w:lang w:val="es-ES"/>
+        </w:rPr>
+        <w:t>dataset-</w:t>
+      </w:r>
+      <w:r>
+        <w:rPr>
+          <w:lang w:val="es-ES"/>
+        </w:rPr>
+        <w:t>30sec</w:t>
+      </w:r>
+      <w:r>
+        <w:rPr>
+          <w:lang w:val="es-ES"/>
+        </w:rPr>
+        <w:t>-avg.csv.-</w:t>
+      </w:r>
+      <w:proofErr w:type="gramEnd"/>
+      <w:r>
+        <w:rPr>
+          <w:lang w:val="es-ES"/>
+        </w:rPr>
+        <w:t xml:space="preserve"> </w:t>
+      </w:r>
+      <w:proofErr w:type="spellStart"/>
+      <w:r>
+        <w:rPr>
+          <w:lang w:val="es-ES"/>
+        </w:rPr>
+        <w:t>Dataset</w:t>
+      </w:r>
+      <w:proofErr w:type="spellEnd"/>
+      <w:r>
+        <w:rPr>
+          <w:lang w:val="es-ES"/>
+        </w:rPr>
+        <w:t xml:space="preserve"> promediado </w:t>
+      </w:r>
+      <w:r>
+        <w:rPr>
+          <w:lang w:val="es-ES"/>
+        </w:rPr>
+        <w:t>usando</w:t>
+      </w:r>
+      <w:r>
+        <w:rPr>
+          <w:lang w:val="es-ES"/>
+        </w:rPr>
+        <w:t xml:space="preserve"> interva</w:t>
+      </w:r>
+      <w:r>
+        <w:rPr>
+          <w:lang w:val="es-ES"/>
+        </w:rPr>
+        <w:t xml:space="preserve">los de </w:t>
+      </w:r>
+      <w:r>
+        <w:rPr>
+          <w:lang w:val="es-ES"/>
+        </w:rPr>
+        <w:t>3</w:t>
+      </w:r>
+      <w:r>
+        <w:rPr>
+          <w:lang w:val="es-ES"/>
+        </w:rPr>
+        <w:t>0 segundos.</w:t>
+      </w:r>
+    </w:p>
+    <w:p>
+      <w:pPr>
+        <w:pStyle w:val="ListParagraph"/>
+        <w:numPr>
+          <w:ilvl w:val="0"/>
+          <w:numId w:val="3"/>
+        </w:numPr>
+      </w:pPr>
+      <w:proofErr w:type="gramStart"/>
+      <w:r>
+        <w:rPr>
+          <w:lang w:val="es-ES"/>
+        </w:rPr>
+        <w:t>dataset-</w:t>
+      </w:r>
+      <w:r>
+        <w:rPr>
+          <w:lang w:val="es-ES"/>
+        </w:rPr>
+        <w:t>1min</w:t>
+      </w:r>
+      <w:r>
+        <w:rPr>
+          <w:lang w:val="es-ES"/>
+        </w:rPr>
+        <w:t>.csv.</w:t>
+      </w:r>
+      <w:r>
+        <w:rPr>
+          <w:lang w:val="es-ES"/>
+        </w:rPr>
+        <w:t>-</w:t>
+      </w:r>
+      <w:proofErr w:type="gramEnd"/>
+      <w:r>
+        <w:rPr>
+          <w:lang w:val="es-ES"/>
+        </w:rPr>
+        <w:t xml:space="preserve"> </w:t>
+      </w:r>
+      <w:proofErr w:type="spellStart"/>
+      <w:r>
+        <w:rPr>
+          <w:lang w:val="es-ES"/>
+        </w:rPr>
+        <w:t>Dataset</w:t>
+      </w:r>
+      <w:proofErr w:type="spellEnd"/>
+      <w:r>
+        <w:rPr>
+          <w:lang w:val="es-ES"/>
+        </w:rPr>
+        <w:t xml:space="preserve"> con resoluci</w:t>
+      </w:r>
+      <w:r>
+        <w:rPr>
+          <w:lang w:val="es-ES"/>
+        </w:rPr>
+        <w:t xml:space="preserve">ón de 1 muestra cada </w:t>
+      </w:r>
+      <w:r>
+        <w:rPr>
+          <w:lang w:val="es-ES"/>
+        </w:rPr>
+        <w:t>minuto</w:t>
+      </w:r>
+      <w:r>
+        <w:rPr>
+          <w:lang w:val="es-ES"/>
+        </w:rPr>
+        <w:t>.</w:t>
+      </w:r>
+    </w:p>
+    <w:p>
+      <w:pPr>
+        <w:pStyle w:val="ListParagraph"/>
+        <w:numPr>
+          <w:ilvl w:val="0"/>
+          <w:numId w:val="3"/>
+        </w:numPr>
+      </w:pPr>
+      <w:proofErr w:type="gramStart"/>
+      <w:r>
+        <w:rPr>
+          <w:lang w:val="es-ES"/>
+        </w:rPr>
+        <w:t>dataset-1</w:t>
+      </w:r>
+      <w:r>
+        <w:rPr>
+          <w:lang w:val="es-ES"/>
+        </w:rPr>
+        <w:t>min</w:t>
+      </w:r>
+      <w:r>
+        <w:rPr>
+          <w:lang w:val="es-ES"/>
+        </w:rPr>
+        <w:t>-avg.csv.-</w:t>
+      </w:r>
+      <w:proofErr w:type="gramEnd"/>
+      <w:r>
+        <w:rPr>
+          <w:lang w:val="es-ES"/>
+        </w:rPr>
+        <w:t xml:space="preserve"> </w:t>
+      </w:r>
+      <w:proofErr w:type="spellStart"/>
+      <w:r>
+        <w:rPr>
+          <w:lang w:val="es-ES"/>
+        </w:rPr>
+        <w:t>Dataset</w:t>
+      </w:r>
+      <w:proofErr w:type="spellEnd"/>
+      <w:r>
+        <w:rPr>
+          <w:lang w:val="es-ES"/>
+        </w:rPr>
+        <w:t xml:space="preserve"> promediado </w:t>
+      </w:r>
+      <w:r>
+        <w:rPr>
+          <w:lang w:val="es-ES"/>
+        </w:rPr>
+        <w:t xml:space="preserve">usando </w:t>
+      </w:r>
+      <w:r>
+        <w:rPr>
+          <w:lang w:val="es-ES"/>
+        </w:rPr>
+        <w:t>interva</w:t>
+      </w:r>
+      <w:r>
+        <w:rPr>
+          <w:lang w:val="es-ES"/>
+        </w:rPr>
+        <w:t xml:space="preserve">los de </w:t>
+      </w:r>
+      <w:r>
+        <w:rPr>
+          <w:lang w:val="es-ES"/>
+        </w:rPr>
+        <w:t>1 minuto</w:t>
+      </w:r>
+      <w:r>
+        <w:rPr>
+          <w:lang w:val="es-ES"/>
+        </w:rPr>
+        <w:t>.</w:t>
+      </w:r>
+    </w:p>
+    <w:p>
+      <w:pPr>
+        <w:pStyle w:val="ListParagraph"/>
+        <w:numPr>
+          <w:ilvl w:val="0"/>
+          <w:numId w:val="3"/>
+        </w:numPr>
+      </w:pPr>
+      <w:proofErr w:type="gramStart"/>
+      <w:r>
+        <w:rPr>
+          <w:lang w:val="es-ES"/>
+        </w:rPr>
+        <w:t>dataset-</w:t>
+      </w:r>
+      <w:r>
+        <w:rPr>
+          <w:lang w:val="es-ES"/>
+        </w:rPr>
+        <w:t>5min</w:t>
+      </w:r>
+      <w:r>
+        <w:rPr>
+          <w:lang w:val="es-ES"/>
+        </w:rPr>
+        <w:t>.csv.</w:t>
+      </w:r>
+      <w:r>
+        <w:rPr>
+          <w:lang w:val="es-ES"/>
+        </w:rPr>
+        <w:t>-</w:t>
+      </w:r>
+      <w:proofErr w:type="gramEnd"/>
+      <w:r>
+        <w:rPr>
+          <w:lang w:val="es-ES"/>
+        </w:rPr>
+        <w:t xml:space="preserve"> </w:t>
+      </w:r>
+      <w:proofErr w:type="spellStart"/>
+      <w:r>
+        <w:rPr>
+          <w:lang w:val="es-ES"/>
+        </w:rPr>
+        <w:t>Dataset</w:t>
+      </w:r>
+      <w:proofErr w:type="spellEnd"/>
+      <w:r>
+        <w:rPr>
+          <w:lang w:val="es-ES"/>
+        </w:rPr>
+        <w:t xml:space="preserve"> con resoluci</w:t>
+      </w:r>
+      <w:r>
+        <w:rPr>
+          <w:lang w:val="es-ES"/>
+        </w:rPr>
+        <w:t xml:space="preserve">ón de 1 muestra cada </w:t>
+      </w:r>
+      <w:r>
+        <w:rPr>
+          <w:lang w:val="es-ES"/>
+        </w:rPr>
+        <w:t>5 minutos</w:t>
+      </w:r>
+      <w:r>
+        <w:rPr>
+          <w:lang w:val="es-ES"/>
+        </w:rPr>
+        <w:t>.</w:t>
+      </w:r>
+    </w:p>
+    <w:p>
+      <w:pPr>
+        <w:pStyle w:val="ListParagraph"/>
+        <w:numPr>
+          <w:ilvl w:val="0"/>
+          <w:numId w:val="3"/>
+        </w:numPr>
+      </w:pPr>
+      <w:proofErr w:type="gramStart"/>
+      <w:r>
+        <w:rPr>
+          <w:lang w:val="es-ES"/>
+        </w:rPr>
+        <w:t>dataset-</w:t>
+      </w:r>
+      <w:r>
+        <w:rPr>
+          <w:lang w:val="es-ES"/>
+        </w:rPr>
+        <w:t>5min-</w:t>
+      </w:r>
+      <w:r>
+        <w:rPr>
+          <w:lang w:val="es-ES"/>
+        </w:rPr>
+        <w:t>avg.csv.-</w:t>
+      </w:r>
+      <w:proofErr w:type="gramEnd"/>
+      <w:r>
+        <w:rPr>
+          <w:lang w:val="es-ES"/>
+        </w:rPr>
+        <w:t xml:space="preserve"> </w:t>
+      </w:r>
+      <w:proofErr w:type="spellStart"/>
+      <w:r>
+        <w:rPr>
+          <w:lang w:val="es-ES"/>
+        </w:rPr>
+        <w:t>Dataset</w:t>
+      </w:r>
+      <w:proofErr w:type="spellEnd"/>
+      <w:r>
+        <w:rPr>
+          <w:lang w:val="es-ES"/>
+        </w:rPr>
+        <w:t xml:space="preserve"> promediado </w:t>
+      </w:r>
+      <w:r>
+        <w:rPr>
+          <w:lang w:val="es-ES"/>
+        </w:rPr>
+        <w:t>usando</w:t>
+      </w:r>
+      <w:r>
+        <w:rPr>
+          <w:lang w:val="es-ES"/>
+        </w:rPr>
+        <w:t xml:space="preserve"> interva</w:t>
+      </w:r>
+      <w:r>
+        <w:rPr>
+          <w:lang w:val="es-ES"/>
+        </w:rPr>
+        <w:t xml:space="preserve">los de </w:t>
+      </w:r>
+      <w:r>
+        <w:rPr>
+          <w:lang w:val="es-ES"/>
+        </w:rPr>
+        <w:t>5 minutos</w:t>
+      </w:r>
+      <w:r>
+        <w:rPr>
+          <w:lang w:val="es-ES"/>
+        </w:rPr>
+        <w:t>.</w:t>
+      </w:r>
+    </w:p>
+    <w:p/>
+    <w:p/>
     <w:sectPr>
       <w:pgSz w:w="12240" w:h="15840"/>
       <w:pgMar w:top="1440" w:right="1440" w:bottom="1440" w:left="1440" w:header="708" w:footer="708" w:gutter="0"/>
@@ -2779,16 +3630,16 @@
     </w:lvl>
   </w:abstractNum>
   <w:abstractNum w:abstractNumId="1" w15:restartNumberingAfterBreak="0">
-    <w:nsid w:val="7A874DAD"/>
+    <w:nsid w:val="78DC72F8"/>
     <w:multiLevelType w:val="hybridMultilevel"/>
-    <w:tmpl w:val="34AC1D6C"/>
+    <w:tmpl w:val="EDA2217C"/>
     <w:lvl w:ilvl="0" w:tplc="04090001">
       <w:start w:val="1"/>
       <w:numFmt w:val="bullet"/>
       <w:lvlText w:val=""/>
       <w:lvlJc w:val="left"/>
       <w:pPr>
-        <w:ind w:left="1080" w:hanging="360"/>
+        <w:ind w:left="720" w:hanging="360"/>
       </w:pPr>
       <w:rPr>
         <w:rFonts w:ascii="Symbol" w:hAnsi="Symbol" w:hint="default"/>
@@ -2800,6 +3651,119 @@
       <w:lvlText w:val="o"/>
       <w:lvlJc w:val="left"/>
       <w:pPr>
+        <w:ind w:left="1440" w:hanging="360"/>
+      </w:pPr>
+      <w:rPr>
+        <w:rFonts w:ascii="Courier New" w:hAnsi="Courier New" w:cs="Courier New" w:hint="default"/>
+      </w:rPr>
+    </w:lvl>
+    <w:lvl w:ilvl="2" w:tplc="04090005" w:tentative="1">
+      <w:start w:val="1"/>
+      <w:numFmt w:val="bullet"/>
+      <w:lvlText w:val=""/>
+      <w:lvlJc w:val="left"/>
+      <w:pPr>
+        <w:ind w:left="2160" w:hanging="360"/>
+      </w:pPr>
+      <w:rPr>
+        <w:rFonts w:ascii="Wingdings" w:hAnsi="Wingdings" w:hint="default"/>
+      </w:rPr>
+    </w:lvl>
+    <w:lvl w:ilvl="3" w:tplc="04090001" w:tentative="1">
+      <w:start w:val="1"/>
+      <w:numFmt w:val="bullet"/>
+      <w:lvlText w:val=""/>
+      <w:lvlJc w:val="left"/>
+      <w:pPr>
+        <w:ind w:left="2880" w:hanging="360"/>
+      </w:pPr>
+      <w:rPr>
+        <w:rFonts w:ascii="Symbol" w:hAnsi="Symbol" w:hint="default"/>
+      </w:rPr>
+    </w:lvl>
+    <w:lvl w:ilvl="4" w:tplc="04090003" w:tentative="1">
+      <w:start w:val="1"/>
+      <w:numFmt w:val="bullet"/>
+      <w:lvlText w:val="o"/>
+      <w:lvlJc w:val="left"/>
+      <w:pPr>
+        <w:ind w:left="3600" w:hanging="360"/>
+      </w:pPr>
+      <w:rPr>
+        <w:rFonts w:ascii="Courier New" w:hAnsi="Courier New" w:cs="Courier New" w:hint="default"/>
+      </w:rPr>
+    </w:lvl>
+    <w:lvl w:ilvl="5" w:tplc="04090005" w:tentative="1">
+      <w:start w:val="1"/>
+      <w:numFmt w:val="bullet"/>
+      <w:lvlText w:val=""/>
+      <w:lvlJc w:val="left"/>
+      <w:pPr>
+        <w:ind w:left="4320" w:hanging="360"/>
+      </w:pPr>
+      <w:rPr>
+        <w:rFonts w:ascii="Wingdings" w:hAnsi="Wingdings" w:hint="default"/>
+      </w:rPr>
+    </w:lvl>
+    <w:lvl w:ilvl="6" w:tplc="04090001" w:tentative="1">
+      <w:start w:val="1"/>
+      <w:numFmt w:val="bullet"/>
+      <w:lvlText w:val=""/>
+      <w:lvlJc w:val="left"/>
+      <w:pPr>
+        <w:ind w:left="5040" w:hanging="360"/>
+      </w:pPr>
+      <w:rPr>
+        <w:rFonts w:ascii="Symbol" w:hAnsi="Symbol" w:hint="default"/>
+      </w:rPr>
+    </w:lvl>
+    <w:lvl w:ilvl="7" w:tplc="04090003" w:tentative="1">
+      <w:start w:val="1"/>
+      <w:numFmt w:val="bullet"/>
+      <w:lvlText w:val="o"/>
+      <w:lvlJc w:val="left"/>
+      <w:pPr>
+        <w:ind w:left="5760" w:hanging="360"/>
+      </w:pPr>
+      <w:rPr>
+        <w:rFonts w:ascii="Courier New" w:hAnsi="Courier New" w:cs="Courier New" w:hint="default"/>
+      </w:rPr>
+    </w:lvl>
+    <w:lvl w:ilvl="8" w:tplc="04090005" w:tentative="1">
+      <w:start w:val="1"/>
+      <w:numFmt w:val="bullet"/>
+      <w:lvlText w:val=""/>
+      <w:lvlJc w:val="left"/>
+      <w:pPr>
+        <w:ind w:left="6480" w:hanging="360"/>
+      </w:pPr>
+      <w:rPr>
+        <w:rFonts w:ascii="Wingdings" w:hAnsi="Wingdings" w:hint="default"/>
+      </w:rPr>
+    </w:lvl>
+  </w:abstractNum>
+  <w:abstractNum w:abstractNumId="2" w15:restartNumberingAfterBreak="0">
+    <w:nsid w:val="7A874DAD"/>
+    <w:multiLevelType w:val="hybridMultilevel"/>
+    <w:tmpl w:val="34AC1D6C"/>
+    <w:lvl w:ilvl="0" w:tplc="04090001">
+      <w:start w:val="1"/>
+      <w:numFmt w:val="bullet"/>
+      <w:lvlText w:val=""/>
+      <w:lvlJc w:val="left"/>
+      <w:pPr>
+        <w:ind w:left="1080" w:hanging="360"/>
+      </w:pPr>
+      <w:rPr>
+        <w:rFonts w:ascii="Symbol" w:hAnsi="Symbol" w:hint="default"/>
+      </w:rPr>
+    </w:lvl>
+    <w:lvl w:ilvl="1" w:tplc="04090003" w:tentative="1">
+      <w:start w:val="1"/>
+      <w:numFmt w:val="bullet"/>
+      <w:lvlText w:val="o"/>
+      <w:lvlJc w:val="left"/>
+      <w:pPr>
         <w:ind w:left="1800" w:hanging="360"/>
       </w:pPr>
       <w:rPr>
@@ -2895,6 +3859,9 @@
     <w:abstractNumId w:val="0"/>
   </w:num>
   <w:num w:numId="2">
+    <w:abstractNumId w:val="2"/>
+  </w:num>
+  <w:num w:numId="3">
     <w:abstractNumId w:val="1"/>
   </w:num>
 </w:numbering>

</xml_diff>